<commit_message>
Updated my cell phone number on my resume.
</commit_message>
<xml_diff>
--- a/Kito_Joseph_resume_elster_ctg.docx
+++ b/Kito_Joseph_resume_elster_ctg.docx
@@ -1,6 +1,6 @@
 
 <file path=word/document.xml><?xml version="1.0" encoding="utf-8"?>
-<w:document xmlns:ve="http://schemas.openxmlformats.org/markup-compatibility/2006" xmlns:o="urn:schemas-microsoft-com:office:office" xmlns:r="http://schemas.openxmlformats.org/officeDocument/2006/relationships" xmlns:m="http://schemas.openxmlformats.org/officeDocument/2006/math" xmlns:v="urn:schemas-microsoft-com:vml" xmlns:wp="http://schemas.openxmlformats.org/drawingml/2006/wordprocessingDrawing" xmlns:w10="urn:schemas-microsoft-com:office:word" xmlns:w="http://schemas.openxmlformats.org/wordprocessingml/2006/main" xmlns:wne="http://schemas.microsoft.com/office/word/2006/wordml">
+<w:document xmlns:wpc="http://schemas.microsoft.com/office/word/2010/wordprocessingCanvas" xmlns:cx="http://schemas.microsoft.com/office/drawing/2014/chartex" xmlns:cx1="http://schemas.microsoft.com/office/drawing/2015/9/8/chartex" xmlns:cx2="http://schemas.microsoft.com/office/drawing/2015/10/21/chartex" xmlns:cx3="http://schemas.microsoft.com/office/drawing/2016/5/9/chartex" xmlns:cx4="http://schemas.microsoft.com/office/drawing/2016/5/10/chartex" xmlns:cx5="http://schemas.microsoft.com/office/drawing/2016/5/11/chartex" xmlns:cx6="http://schemas.microsoft.com/office/drawing/2016/5/12/chartex" xmlns:cx7="http://schemas.microsoft.com/office/drawing/2016/5/13/chartex" xmlns:cx8="http://schemas.microsoft.com/office/drawing/2016/5/14/chartex" xmlns:mc="http://schemas.openxmlformats.org/markup-compatibility/2006" xmlns:aink="http://schemas.microsoft.com/office/drawing/2016/ink" xmlns:am3d="http://schemas.microsoft.com/office/drawing/2017/model3d" xmlns:o="urn:schemas-microsoft-com:office:office" xmlns:r="http://schemas.openxmlformats.org/officeDocument/2006/relationships" xmlns:m="http://schemas.openxmlformats.org/officeDocument/2006/math" xmlns:v="urn:schemas-microsoft-com:vml" xmlns:wp14="http://schemas.microsoft.com/office/word/2010/wordprocessingDrawing" xmlns:wp="http://schemas.openxmlformats.org/drawingml/2006/wordprocessingDrawing" xmlns:w10="urn:schemas-microsoft-com:office:word" xmlns:w="http://schemas.openxmlformats.org/wordprocessingml/2006/main" xmlns:w14="http://schemas.microsoft.com/office/word/2010/wordml" xmlns:w15="http://schemas.microsoft.com/office/word/2012/wordml" xmlns:w16cid="http://schemas.microsoft.com/office/word/2016/wordml/cid" xmlns:w16se="http://schemas.microsoft.com/office/word/2015/wordml/symex" xmlns:wpg="http://schemas.microsoft.com/office/word/2010/wordprocessingGroup" xmlns:wpi="http://schemas.microsoft.com/office/word/2010/wordprocessingInk" xmlns:wne="http://schemas.microsoft.com/office/word/2006/wordml" xmlns:wps="http://schemas.microsoft.com/office/word/2010/wordprocessingShape" mc:Ignorable="w14 w15 w16se w16cid wp14">
   <w:body>
     <w:p>
       <w:pPr>
@@ -38,8 +38,13 @@
         </w:rPr>
       </w:pPr>
       <w:r>
-        <w:t>Tel: (919)523-5637</w:t>
-      </w:r>
+        <w:t>Tel: (9</w:t>
+      </w:r>
+      <w:r>
+        <w:t>84)218-4109</w:t>
+      </w:r>
+      <w:bookmarkStart w:id="0" w:name="_GoBack"/>
+      <w:bookmarkEnd w:id="0"/>
     </w:p>
     <w:p>
       <w:pPr>
@@ -694,8 +699,6 @@
         </w:rPr>
         <w:t>lyze, document, and keep track o</w:t>
       </w:r>
-      <w:bookmarkStart w:id="0" w:name="_GoBack"/>
-      <w:bookmarkEnd w:id="0"/>
       <w:r>
         <w:rPr>
           <w:rFonts w:ascii="Times New Roman" w:hAnsi="Times New Roman"/>
@@ -1671,7 +1674,7 @@
 </file>
 
 <file path=word/endnotes.xml><?xml version="1.0" encoding="utf-8"?>
-<w:endnotes xmlns:ve="http://schemas.openxmlformats.org/markup-compatibility/2006" xmlns:o="urn:schemas-microsoft-com:office:office" xmlns:r="http://schemas.openxmlformats.org/officeDocument/2006/relationships" xmlns:m="http://schemas.openxmlformats.org/officeDocument/2006/math" xmlns:v="urn:schemas-microsoft-com:vml" xmlns:wp="http://schemas.openxmlformats.org/drawingml/2006/wordprocessingDrawing" xmlns:w10="urn:schemas-microsoft-com:office:word" xmlns:w="http://schemas.openxmlformats.org/wordprocessingml/2006/main" xmlns:wne="http://schemas.microsoft.com/office/word/2006/wordml">
+<w:endnotes xmlns:wpc="http://schemas.microsoft.com/office/word/2010/wordprocessingCanvas" xmlns:cx="http://schemas.microsoft.com/office/drawing/2014/chartex" xmlns:cx1="http://schemas.microsoft.com/office/drawing/2015/9/8/chartex" xmlns:cx2="http://schemas.microsoft.com/office/drawing/2015/10/21/chartex" xmlns:cx3="http://schemas.microsoft.com/office/drawing/2016/5/9/chartex" xmlns:cx4="http://schemas.microsoft.com/office/drawing/2016/5/10/chartex" xmlns:cx5="http://schemas.microsoft.com/office/drawing/2016/5/11/chartex" xmlns:cx6="http://schemas.microsoft.com/office/drawing/2016/5/12/chartex" xmlns:cx7="http://schemas.microsoft.com/office/drawing/2016/5/13/chartex" xmlns:cx8="http://schemas.microsoft.com/office/drawing/2016/5/14/chartex" xmlns:mc="http://schemas.openxmlformats.org/markup-compatibility/2006" xmlns:aink="http://schemas.microsoft.com/office/drawing/2016/ink" xmlns:am3d="http://schemas.microsoft.com/office/drawing/2017/model3d" xmlns:o="urn:schemas-microsoft-com:office:office" xmlns:r="http://schemas.openxmlformats.org/officeDocument/2006/relationships" xmlns:m="http://schemas.openxmlformats.org/officeDocument/2006/math" xmlns:v="urn:schemas-microsoft-com:vml" xmlns:wp14="http://schemas.microsoft.com/office/word/2010/wordprocessingDrawing" xmlns:wp="http://schemas.openxmlformats.org/drawingml/2006/wordprocessingDrawing" xmlns:w10="urn:schemas-microsoft-com:office:word" xmlns:w="http://schemas.openxmlformats.org/wordprocessingml/2006/main" xmlns:w14="http://schemas.microsoft.com/office/word/2010/wordml" xmlns:w15="http://schemas.microsoft.com/office/word/2012/wordml" xmlns:w16cid="http://schemas.microsoft.com/office/word/2016/wordml/cid" xmlns:w16se="http://schemas.microsoft.com/office/word/2015/wordml/symex" xmlns:wpg="http://schemas.microsoft.com/office/word/2010/wordprocessingGroup" xmlns:wpi="http://schemas.microsoft.com/office/word/2010/wordprocessingInk" xmlns:wne="http://schemas.microsoft.com/office/word/2006/wordml" xmlns:wps="http://schemas.microsoft.com/office/word/2010/wordprocessingShape" mc:Ignorable="w14 w15 w16se w16cid wp14">
   <w:endnote w:type="separator" w:id="-1">
     <w:p>
       <w:r>
@@ -1690,7 +1693,7 @@
 </file>
 
 <file path=word/footnotes.xml><?xml version="1.0" encoding="utf-8"?>
-<w:footnotes xmlns:ve="http://schemas.openxmlformats.org/markup-compatibility/2006" xmlns:o="urn:schemas-microsoft-com:office:office" xmlns:r="http://schemas.openxmlformats.org/officeDocument/2006/relationships" xmlns:m="http://schemas.openxmlformats.org/officeDocument/2006/math" xmlns:v="urn:schemas-microsoft-com:vml" xmlns:wp="http://schemas.openxmlformats.org/drawingml/2006/wordprocessingDrawing" xmlns:w10="urn:schemas-microsoft-com:office:word" xmlns:w="http://schemas.openxmlformats.org/wordprocessingml/2006/main" xmlns:wne="http://schemas.microsoft.com/office/word/2006/wordml">
+<w:footnotes xmlns:wpc="http://schemas.microsoft.com/office/word/2010/wordprocessingCanvas" xmlns:cx="http://schemas.microsoft.com/office/drawing/2014/chartex" xmlns:cx1="http://schemas.microsoft.com/office/drawing/2015/9/8/chartex" xmlns:cx2="http://schemas.microsoft.com/office/drawing/2015/10/21/chartex" xmlns:cx3="http://schemas.microsoft.com/office/drawing/2016/5/9/chartex" xmlns:cx4="http://schemas.microsoft.com/office/drawing/2016/5/10/chartex" xmlns:cx5="http://schemas.microsoft.com/office/drawing/2016/5/11/chartex" xmlns:cx6="http://schemas.microsoft.com/office/drawing/2016/5/12/chartex" xmlns:cx7="http://schemas.microsoft.com/office/drawing/2016/5/13/chartex" xmlns:cx8="http://schemas.microsoft.com/office/drawing/2016/5/14/chartex" xmlns:mc="http://schemas.openxmlformats.org/markup-compatibility/2006" xmlns:aink="http://schemas.microsoft.com/office/drawing/2016/ink" xmlns:am3d="http://schemas.microsoft.com/office/drawing/2017/model3d" xmlns:o="urn:schemas-microsoft-com:office:office" xmlns:r="http://schemas.openxmlformats.org/officeDocument/2006/relationships" xmlns:m="http://schemas.openxmlformats.org/officeDocument/2006/math" xmlns:v="urn:schemas-microsoft-com:vml" xmlns:wp14="http://schemas.microsoft.com/office/word/2010/wordprocessingDrawing" xmlns:wp="http://schemas.openxmlformats.org/drawingml/2006/wordprocessingDrawing" xmlns:w10="urn:schemas-microsoft-com:office:word" xmlns:w="http://schemas.openxmlformats.org/wordprocessingml/2006/main" xmlns:w14="http://schemas.microsoft.com/office/word/2010/wordml" xmlns:w15="http://schemas.microsoft.com/office/word/2012/wordml" xmlns:w16cid="http://schemas.microsoft.com/office/word/2016/wordml/cid" xmlns:w16se="http://schemas.microsoft.com/office/word/2015/wordml/symex" xmlns:wpg="http://schemas.microsoft.com/office/word/2010/wordprocessingGroup" xmlns:wpi="http://schemas.microsoft.com/office/word/2010/wordprocessingInk" xmlns:wne="http://schemas.microsoft.com/office/word/2006/wordml" xmlns:wps="http://schemas.microsoft.com/office/word/2010/wordprocessingShape" mc:Ignorable="w14 w15 w16se w16cid wp14">
   <w:footnote w:type="separator" w:id="-1">
     <w:p>
       <w:r>
@@ -1709,7 +1712,7 @@
 </file>
 
 <file path=word/header1.xml><?xml version="1.0" encoding="utf-8"?>
-<w:hdr xmlns:ve="http://schemas.openxmlformats.org/markup-compatibility/2006" xmlns:o="urn:schemas-microsoft-com:office:office" xmlns:r="http://schemas.openxmlformats.org/officeDocument/2006/relationships" xmlns:m="http://schemas.openxmlformats.org/officeDocument/2006/math" xmlns:v="urn:schemas-microsoft-com:vml" xmlns:wp="http://schemas.openxmlformats.org/drawingml/2006/wordprocessingDrawing" xmlns:w10="urn:schemas-microsoft-com:office:word" xmlns:w="http://schemas.openxmlformats.org/wordprocessingml/2006/main" xmlns:wne="http://schemas.microsoft.com/office/word/2006/wordml">
+<w:hdr xmlns:wpc="http://schemas.microsoft.com/office/word/2010/wordprocessingCanvas" xmlns:cx="http://schemas.microsoft.com/office/drawing/2014/chartex" xmlns:cx1="http://schemas.microsoft.com/office/drawing/2015/9/8/chartex" xmlns:cx2="http://schemas.microsoft.com/office/drawing/2015/10/21/chartex" xmlns:cx3="http://schemas.microsoft.com/office/drawing/2016/5/9/chartex" xmlns:cx4="http://schemas.microsoft.com/office/drawing/2016/5/10/chartex" xmlns:cx5="http://schemas.microsoft.com/office/drawing/2016/5/11/chartex" xmlns:cx6="http://schemas.microsoft.com/office/drawing/2016/5/12/chartex" xmlns:cx7="http://schemas.microsoft.com/office/drawing/2016/5/13/chartex" xmlns:cx8="http://schemas.microsoft.com/office/drawing/2016/5/14/chartex" xmlns:mc="http://schemas.openxmlformats.org/markup-compatibility/2006" xmlns:aink="http://schemas.microsoft.com/office/drawing/2016/ink" xmlns:am3d="http://schemas.microsoft.com/office/drawing/2017/model3d" xmlns:o="urn:schemas-microsoft-com:office:office" xmlns:r="http://schemas.openxmlformats.org/officeDocument/2006/relationships" xmlns:m="http://schemas.openxmlformats.org/officeDocument/2006/math" xmlns:v="urn:schemas-microsoft-com:vml" xmlns:wp14="http://schemas.microsoft.com/office/word/2010/wordprocessingDrawing" xmlns:wp="http://schemas.openxmlformats.org/drawingml/2006/wordprocessingDrawing" xmlns:w10="urn:schemas-microsoft-com:office:word" xmlns:w="http://schemas.openxmlformats.org/wordprocessingml/2006/main" xmlns:w14="http://schemas.microsoft.com/office/word/2010/wordml" xmlns:w15="http://schemas.microsoft.com/office/word/2012/wordml" xmlns:w16cid="http://schemas.microsoft.com/office/word/2016/wordml/cid" xmlns:w16se="http://schemas.microsoft.com/office/word/2015/wordml/symex" xmlns:wpg="http://schemas.microsoft.com/office/word/2010/wordprocessingGroup" xmlns:wpi="http://schemas.microsoft.com/office/word/2010/wordprocessingInk" xmlns:wne="http://schemas.microsoft.com/office/word/2006/wordml" xmlns:wps="http://schemas.microsoft.com/office/word/2010/wordprocessingShape" mc:Ignorable="w14 w15 w16se w16cid wp14">
   <w:p>
     <w:pPr>
       <w:pStyle w:val="Header"/>
@@ -1718,7 +1721,7 @@
       <w:rPr>
         <w:noProof/>
       </w:rPr>
-      <w:pict>
+      <w:pict w14:anchorId="278EBA7A">
         <v:shapetype id="_x0000_t202" coordsize="21600,21600" o:spt="202" path="m,l,21600r21600,l21600,xe">
           <v:stroke joinstyle="miter"/>
           <v:path gradientshapeok="t" o:connecttype="rect"/>
@@ -1760,7 +1763,7 @@
       <w:rPr>
         <w:noProof/>
       </w:rPr>
-      <w:pict>
+      <w:pict w14:anchorId="29949D9C">
         <v:shape id="Text Box 1" o:spid="_x0000_s2050" type="#_x0000_t202" style="position:absolute;margin-left:553.5pt;margin-top:18pt;width:31.5pt;height:13.8pt;z-index:251656704;visibility:visible;mso-width-percent:1000;mso-position-horizontal-relative:page;mso-position-vertical-relative:page;mso-width-percent:1000;mso-width-relative:right-margin-area;v-text-anchor:middle" o:gfxdata="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" o:allowincell="f" stroked="f">
           <v:textbox style="mso-fit-shape-to-text:t" inset=",0,,0">
             <w:txbxContent>
@@ -1782,7 +1785,7 @@
 </file>
 
 <file path=word/header2.xml><?xml version="1.0" encoding="utf-8"?>
-<w:hdr xmlns:ve="http://schemas.openxmlformats.org/markup-compatibility/2006" xmlns:o="urn:schemas-microsoft-com:office:office" xmlns:r="http://schemas.openxmlformats.org/officeDocument/2006/relationships" xmlns:m="http://schemas.openxmlformats.org/officeDocument/2006/math" xmlns:v="urn:schemas-microsoft-com:vml" xmlns:wp="http://schemas.openxmlformats.org/drawingml/2006/wordprocessingDrawing" xmlns:w10="urn:schemas-microsoft-com:office:word" xmlns:w="http://schemas.openxmlformats.org/wordprocessingml/2006/main" xmlns:wne="http://schemas.microsoft.com/office/word/2006/wordml">
+<w:hdr xmlns:wpc="http://schemas.microsoft.com/office/word/2010/wordprocessingCanvas" xmlns:cx="http://schemas.microsoft.com/office/drawing/2014/chartex" xmlns:cx1="http://schemas.microsoft.com/office/drawing/2015/9/8/chartex" xmlns:cx2="http://schemas.microsoft.com/office/drawing/2015/10/21/chartex" xmlns:cx3="http://schemas.microsoft.com/office/drawing/2016/5/9/chartex" xmlns:cx4="http://schemas.microsoft.com/office/drawing/2016/5/10/chartex" xmlns:cx5="http://schemas.microsoft.com/office/drawing/2016/5/11/chartex" xmlns:cx6="http://schemas.microsoft.com/office/drawing/2016/5/12/chartex" xmlns:cx7="http://schemas.microsoft.com/office/drawing/2016/5/13/chartex" xmlns:cx8="http://schemas.microsoft.com/office/drawing/2016/5/14/chartex" xmlns:mc="http://schemas.openxmlformats.org/markup-compatibility/2006" xmlns:aink="http://schemas.microsoft.com/office/drawing/2016/ink" xmlns:am3d="http://schemas.microsoft.com/office/drawing/2017/model3d" xmlns:o="urn:schemas-microsoft-com:office:office" xmlns:r="http://schemas.openxmlformats.org/officeDocument/2006/relationships" xmlns:m="http://schemas.openxmlformats.org/officeDocument/2006/math" xmlns:v="urn:schemas-microsoft-com:vml" xmlns:wp14="http://schemas.microsoft.com/office/word/2010/wordprocessingDrawing" xmlns:wp="http://schemas.openxmlformats.org/drawingml/2006/wordprocessingDrawing" xmlns:w10="urn:schemas-microsoft-com:office:word" xmlns:w="http://schemas.openxmlformats.org/wordprocessingml/2006/main" xmlns:w14="http://schemas.microsoft.com/office/word/2010/wordml" xmlns:w15="http://schemas.microsoft.com/office/word/2012/wordml" xmlns:w16cid="http://schemas.microsoft.com/office/word/2016/wordml/cid" xmlns:w16se="http://schemas.microsoft.com/office/word/2015/wordml/symex" xmlns:wpg="http://schemas.microsoft.com/office/word/2010/wordprocessingGroup" xmlns:wpi="http://schemas.microsoft.com/office/word/2010/wordprocessingInk" xmlns:wne="http://schemas.microsoft.com/office/word/2006/wordml" xmlns:wps="http://schemas.microsoft.com/office/word/2010/wordprocessingShape" mc:Ignorable="w14 w15 w16se w16cid wp14">
   <w:p>
     <w:pPr>
       <w:pStyle w:val="Header"/>
@@ -1791,7 +1794,7 @@
       <w:rPr>
         <w:noProof/>
       </w:rPr>
-      <w:pict>
+      <w:pict w14:anchorId="456F2F21">
         <v:shapetype id="_x0000_t202" coordsize="21600,21600" o:spt="202" path="m,l,21600r21600,l21600,xe">
           <v:stroke joinstyle="miter"/>
           <v:path gradientshapeok="t" o:connecttype="rect"/>
@@ -1854,7 +1857,7 @@
 </file>
 
 <file path=word/numbering.xml><?xml version="1.0" encoding="utf-8"?>
-<w:numbering xmlns:ve="http://schemas.openxmlformats.org/markup-compatibility/2006" xmlns:o="urn:schemas-microsoft-com:office:office" xmlns:r="http://schemas.openxmlformats.org/officeDocument/2006/relationships" xmlns:m="http://schemas.openxmlformats.org/officeDocument/2006/math" xmlns:v="urn:schemas-microsoft-com:vml" xmlns:wp="http://schemas.openxmlformats.org/drawingml/2006/wordprocessingDrawing" xmlns:w10="urn:schemas-microsoft-com:office:word" xmlns:w="http://schemas.openxmlformats.org/wordprocessingml/2006/main" xmlns:wne="http://schemas.microsoft.com/office/word/2006/wordml">
+<w:numbering xmlns:wpc="http://schemas.microsoft.com/office/word/2010/wordprocessingCanvas" xmlns:cx="http://schemas.microsoft.com/office/drawing/2014/chartex" xmlns:cx1="http://schemas.microsoft.com/office/drawing/2015/9/8/chartex" xmlns:cx2="http://schemas.microsoft.com/office/drawing/2015/10/21/chartex" xmlns:cx3="http://schemas.microsoft.com/office/drawing/2016/5/9/chartex" xmlns:cx4="http://schemas.microsoft.com/office/drawing/2016/5/10/chartex" xmlns:cx5="http://schemas.microsoft.com/office/drawing/2016/5/11/chartex" xmlns:cx6="http://schemas.microsoft.com/office/drawing/2016/5/12/chartex" xmlns:cx7="http://schemas.microsoft.com/office/drawing/2016/5/13/chartex" xmlns:cx8="http://schemas.microsoft.com/office/drawing/2016/5/14/chartex" xmlns:mc="http://schemas.openxmlformats.org/markup-compatibility/2006" xmlns:aink="http://schemas.microsoft.com/office/drawing/2016/ink" xmlns:am3d="http://schemas.microsoft.com/office/drawing/2017/model3d" xmlns:o="urn:schemas-microsoft-com:office:office" xmlns:r="http://schemas.openxmlformats.org/officeDocument/2006/relationships" xmlns:m="http://schemas.openxmlformats.org/officeDocument/2006/math" xmlns:v="urn:schemas-microsoft-com:vml" xmlns:wp14="http://schemas.microsoft.com/office/word/2010/wordprocessingDrawing" xmlns:wp="http://schemas.openxmlformats.org/drawingml/2006/wordprocessingDrawing" xmlns:w10="urn:schemas-microsoft-com:office:word" xmlns:w="http://schemas.openxmlformats.org/wordprocessingml/2006/main" xmlns:w14="http://schemas.microsoft.com/office/word/2010/wordml" xmlns:w15="http://schemas.microsoft.com/office/word/2012/wordml" xmlns:w16cid="http://schemas.microsoft.com/office/word/2016/wordml/cid" xmlns:w16se="http://schemas.microsoft.com/office/word/2015/wordml/symex" xmlns:wpg="http://schemas.microsoft.com/office/word/2010/wordprocessingGroup" xmlns:wpi="http://schemas.microsoft.com/office/word/2010/wordprocessingInk" xmlns:wne="http://schemas.microsoft.com/office/word/2006/wordml" xmlns:wps="http://schemas.microsoft.com/office/word/2010/wordprocessingShape" mc:Ignorable="w14 w15 w16se w16cid wp14">
   <w:numPicBullet w:numPicBulletId="0">
     <w:pict>
       <v:shapetype id="_x0000_t75" coordsize="21600,21600" o:spt="75" o:preferrelative="t" path="m@4@5l@4@11@9@11@9@5xe" filled="f" stroked="f">
@@ -1881,7 +1884,7 @@
       </v:shape>
     </w:pict>
   </w:numPicBullet>
-  <w:abstractNum w:abstractNumId="0">
+  <w:abstractNum w:abstractNumId="0" w15:restartNumberingAfterBreak="0">
     <w:nsid w:val="0A28509A"/>
     <w:multiLevelType w:val="hybridMultilevel"/>
     <w:tmpl w:val="C0144F26"/>
@@ -1994,7 +1997,7 @@
       </w:rPr>
     </w:lvl>
   </w:abstractNum>
-  <w:abstractNum w:abstractNumId="1">
+  <w:abstractNum w:abstractNumId="1" w15:restartNumberingAfterBreak="0">
     <w:nsid w:val="0F1F4026"/>
     <w:multiLevelType w:val="hybridMultilevel"/>
     <w:tmpl w:val="7F1E21BA"/>
@@ -2107,7 +2110,7 @@
       </w:rPr>
     </w:lvl>
   </w:abstractNum>
-  <w:abstractNum w:abstractNumId="2">
+  <w:abstractNum w:abstractNumId="2" w15:restartNumberingAfterBreak="0">
     <w:nsid w:val="1A642F67"/>
     <w:multiLevelType w:val="hybridMultilevel"/>
     <w:tmpl w:val="6520F20A"/>
@@ -2248,7 +2251,7 @@
       </w:rPr>
     </w:lvl>
   </w:abstractNum>
-  <w:abstractNum w:abstractNumId="3">
+  <w:abstractNum w:abstractNumId="3" w15:restartNumberingAfterBreak="0">
     <w:nsid w:val="33016DA0"/>
     <w:multiLevelType w:val="hybridMultilevel"/>
     <w:tmpl w:val="AB86A358"/>
@@ -2361,7 +2364,7 @@
       </w:rPr>
     </w:lvl>
   </w:abstractNum>
-  <w:abstractNum w:abstractNumId="4">
+  <w:abstractNum w:abstractNumId="4" w15:restartNumberingAfterBreak="0">
     <w:nsid w:val="35B11688"/>
     <w:multiLevelType w:val="hybridMultilevel"/>
     <w:tmpl w:val="3124B7C6"/>
@@ -2474,7 +2477,7 @@
       </w:rPr>
     </w:lvl>
   </w:abstractNum>
-  <w:abstractNum w:abstractNumId="5">
+  <w:abstractNum w:abstractNumId="5" w15:restartNumberingAfterBreak="0">
     <w:nsid w:val="53DA0F4E"/>
     <w:multiLevelType w:val="multilevel"/>
     <w:tmpl w:val="BFEA1574"/>
@@ -2623,7 +2626,7 @@
       </w:rPr>
     </w:lvl>
   </w:abstractNum>
-  <w:abstractNum w:abstractNumId="6">
+  <w:abstractNum w:abstractNumId="6" w15:restartNumberingAfterBreak="0">
     <w:nsid w:val="566F350E"/>
     <w:multiLevelType w:val="hybridMultilevel"/>
     <w:tmpl w:val="518CCD5A"/>
@@ -2736,7 +2739,7 @@
       </w:rPr>
     </w:lvl>
   </w:abstractNum>
-  <w:abstractNum w:abstractNumId="7">
+  <w:abstractNum w:abstractNumId="7" w15:restartNumberingAfterBreak="0">
     <w:nsid w:val="5CBC6901"/>
     <w:multiLevelType w:val="hybridMultilevel"/>
     <w:tmpl w:val="3C38802C"/>
@@ -2849,7 +2852,7 @@
       </w:rPr>
     </w:lvl>
   </w:abstractNum>
-  <w:abstractNum w:abstractNumId="8">
+  <w:abstractNum w:abstractNumId="8" w15:restartNumberingAfterBreak="0">
     <w:nsid w:val="70A131D7"/>
     <w:multiLevelType w:val="hybridMultilevel"/>
     <w:tmpl w:val="7A220FA4"/>
@@ -2962,7 +2965,7 @@
       </w:rPr>
     </w:lvl>
   </w:abstractNum>
-  <w:abstractNum w:abstractNumId="9">
+  <w:abstractNum w:abstractNumId="9" w15:restartNumberingAfterBreak="0">
     <w:nsid w:val="79894329"/>
     <w:multiLevelType w:val="hybridMultilevel"/>
     <w:tmpl w:val="8006F002"/>
@@ -3110,7 +3113,7 @@
 </file>
 
 <file path=word/styles.xml><?xml version="1.0" encoding="utf-8"?>
-<w:styles xmlns:r="http://schemas.openxmlformats.org/officeDocument/2006/relationships" xmlns:w="http://schemas.openxmlformats.org/wordprocessingml/2006/main">
+<w:styles xmlns:mc="http://schemas.openxmlformats.org/markup-compatibility/2006" xmlns:r="http://schemas.openxmlformats.org/officeDocument/2006/relationships" xmlns:w="http://schemas.openxmlformats.org/wordprocessingml/2006/main" xmlns:w14="http://schemas.microsoft.com/office/word/2010/wordml" xmlns:w15="http://schemas.microsoft.com/office/word/2012/wordml" xmlns:w16cid="http://schemas.microsoft.com/office/word/2016/wordml/cid" xmlns:w16se="http://schemas.microsoft.com/office/word/2015/wordml/symex" mc:Ignorable="w14 w15 w16se w16cid">
   <w:docDefaults>
     <w:rPrDefault>
       <w:rPr>
@@ -3120,24 +3123,151 @@
     </w:rPrDefault>
     <w:pPrDefault/>
   </w:docDefaults>
-  <w:latentStyles w:defLockedState="0" w:defUIPriority="0" w:defSemiHidden="0" w:defUnhideWhenUsed="0" w:defQFormat="0" w:count="267">
+  <w:latentStyles w:defLockedState="0" w:defUIPriority="0" w:defSemiHidden="0" w:defUnhideWhenUsed="0" w:defQFormat="0" w:count="376">
     <w:lsdException w:name="Normal" w:qFormat="1"/>
     <w:lsdException w:name="heading 1" w:qFormat="1"/>
-    <w:lsdException w:name="heading 2" w:qFormat="1"/>
-    <w:lsdException w:name="heading 3" w:qFormat="1"/>
+    <w:lsdException w:name="heading 2" w:semiHidden="1" w:unhideWhenUsed="1" w:qFormat="1"/>
+    <w:lsdException w:name="heading 3" w:semiHidden="1" w:unhideWhenUsed="1" w:qFormat="1"/>
     <w:lsdException w:name="heading 4" w:semiHidden="1" w:unhideWhenUsed="1" w:qFormat="1"/>
-    <w:lsdException w:name="heading 5" w:qFormat="1"/>
+    <w:lsdException w:name="heading 5" w:semiHidden="1" w:unhideWhenUsed="1" w:qFormat="1"/>
     <w:lsdException w:name="heading 6" w:semiHidden="1" w:unhideWhenUsed="1" w:qFormat="1"/>
     <w:lsdException w:name="heading 7" w:semiHidden="1" w:unhideWhenUsed="1" w:qFormat="1"/>
     <w:lsdException w:name="heading 8" w:semiHidden="1" w:unhideWhenUsed="1" w:qFormat="1"/>
     <w:lsdException w:name="heading 9" w:semiHidden="1" w:unhideWhenUsed="1" w:qFormat="1"/>
+    <w:lsdException w:name="index 1" w:semiHidden="1" w:unhideWhenUsed="1"/>
+    <w:lsdException w:name="index 2" w:semiHidden="1" w:unhideWhenUsed="1"/>
+    <w:lsdException w:name="index 3" w:semiHidden="1" w:unhideWhenUsed="1"/>
+    <w:lsdException w:name="index 4" w:semiHidden="1" w:unhideWhenUsed="1"/>
+    <w:lsdException w:name="index 5" w:semiHidden="1" w:unhideWhenUsed="1"/>
+    <w:lsdException w:name="index 6" w:semiHidden="1" w:unhideWhenUsed="1"/>
+    <w:lsdException w:name="index 7" w:semiHidden="1" w:unhideWhenUsed="1"/>
+    <w:lsdException w:name="index 8" w:semiHidden="1" w:unhideWhenUsed="1"/>
+    <w:lsdException w:name="index 9" w:semiHidden="1" w:unhideWhenUsed="1"/>
+    <w:lsdException w:name="toc 1" w:semiHidden="1" w:unhideWhenUsed="1"/>
+    <w:lsdException w:name="toc 2" w:semiHidden="1" w:unhideWhenUsed="1"/>
+    <w:lsdException w:name="toc 3" w:semiHidden="1" w:unhideWhenUsed="1"/>
+    <w:lsdException w:name="toc 4" w:semiHidden="1" w:unhideWhenUsed="1"/>
+    <w:lsdException w:name="toc 5" w:semiHidden="1" w:unhideWhenUsed="1"/>
+    <w:lsdException w:name="toc 6" w:semiHidden="1" w:unhideWhenUsed="1"/>
+    <w:lsdException w:name="toc 7" w:semiHidden="1" w:unhideWhenUsed="1"/>
+    <w:lsdException w:name="toc 8" w:semiHidden="1" w:unhideWhenUsed="1"/>
+    <w:lsdException w:name="toc 9" w:semiHidden="1" w:unhideWhenUsed="1"/>
+    <w:lsdException w:name="Normal Indent" w:semiHidden="1" w:unhideWhenUsed="1"/>
+    <w:lsdException w:name="footnote text" w:semiHidden="1" w:unhideWhenUsed="1"/>
+    <w:lsdException w:name="annotation text" w:semiHidden="1" w:unhideWhenUsed="1"/>
+    <w:lsdException w:name="header" w:semiHidden="1" w:unhideWhenUsed="1"/>
+    <w:lsdException w:name="footer" w:semiHidden="1" w:unhideWhenUsed="1"/>
+    <w:lsdException w:name="index heading" w:semiHidden="1" w:unhideWhenUsed="1"/>
     <w:lsdException w:name="caption" w:semiHidden="1" w:unhideWhenUsed="1" w:qFormat="1"/>
+    <w:lsdException w:name="table of figures" w:semiHidden="1" w:unhideWhenUsed="1"/>
+    <w:lsdException w:name="envelope address" w:semiHidden="1" w:unhideWhenUsed="1"/>
+    <w:lsdException w:name="envelope return" w:semiHidden="1" w:unhideWhenUsed="1"/>
+    <w:lsdException w:name="footnote reference" w:semiHidden="1" w:unhideWhenUsed="1"/>
+    <w:lsdException w:name="annotation reference" w:semiHidden="1" w:unhideWhenUsed="1"/>
+    <w:lsdException w:name="line number" w:semiHidden="1" w:unhideWhenUsed="1"/>
+    <w:lsdException w:name="page number" w:semiHidden="1" w:unhideWhenUsed="1"/>
+    <w:lsdException w:name="endnote reference" w:semiHidden="1" w:unhideWhenUsed="1"/>
+    <w:lsdException w:name="endnote text" w:semiHidden="1" w:unhideWhenUsed="1"/>
+    <w:lsdException w:name="macro" w:semiHidden="1" w:unhideWhenUsed="1"/>
+    <w:lsdException w:name="toa heading" w:semiHidden="1" w:unhideWhenUsed="1"/>
+    <w:lsdException w:name="List Number" w:semiHidden="1" w:unhideWhenUsed="1"/>
+    <w:lsdException w:name="List 2" w:semiHidden="1" w:unhideWhenUsed="1"/>
+    <w:lsdException w:name="List 3" w:semiHidden="1" w:unhideWhenUsed="1"/>
+    <w:lsdException w:name="List 4" w:semiHidden="1" w:unhideWhenUsed="1"/>
+    <w:lsdException w:name="List 5" w:semiHidden="1" w:unhideWhenUsed="1"/>
+    <w:lsdException w:name="List Bullet 2" w:semiHidden="1" w:unhideWhenUsed="1"/>
+    <w:lsdException w:name="List Bullet 3" w:semiHidden="1" w:unhideWhenUsed="1"/>
+    <w:lsdException w:name="List Bullet 4" w:semiHidden="1" w:unhideWhenUsed="1"/>
+    <w:lsdException w:name="List Bullet 5" w:semiHidden="1" w:unhideWhenUsed="1"/>
+    <w:lsdException w:name="List Number 2" w:semiHidden="1" w:unhideWhenUsed="1"/>
+    <w:lsdException w:name="List Number 3" w:semiHidden="1" w:unhideWhenUsed="1"/>
+    <w:lsdException w:name="List Number 4" w:semiHidden="1" w:unhideWhenUsed="1"/>
+    <w:lsdException w:name="List Number 5" w:semiHidden="1" w:unhideWhenUsed="1"/>
     <w:lsdException w:name="Title" w:qFormat="1"/>
+    <w:lsdException w:name="Closing" w:semiHidden="1" w:unhideWhenUsed="1"/>
+    <w:lsdException w:name="Signature" w:semiHidden="1" w:unhideWhenUsed="1"/>
+    <w:lsdException w:name="Default Paragraph Font" w:semiHidden="1" w:unhideWhenUsed="1"/>
+    <w:lsdException w:name="Body Text" w:semiHidden="1" w:unhideWhenUsed="1"/>
+    <w:lsdException w:name="Body Text Indent" w:semiHidden="1" w:unhideWhenUsed="1"/>
+    <w:lsdException w:name="List Continue" w:semiHidden="1" w:unhideWhenUsed="1"/>
+    <w:lsdException w:name="Message Header" w:semiHidden="1" w:unhideWhenUsed="1"/>
     <w:lsdException w:name="Subtitle" w:qFormat="1"/>
+    <w:lsdException w:name="Salutation" w:semiHidden="1" w:unhideWhenUsed="1"/>
+    <w:lsdException w:name="Date" w:semiHidden="1" w:unhideWhenUsed="1"/>
+    <w:lsdException w:name="Body Text First Indent" w:semiHidden="1" w:unhideWhenUsed="1"/>
+    <w:lsdException w:name="Body Text First Indent 2" w:semiHidden="1" w:unhideWhenUsed="1"/>
+    <w:lsdException w:name="Note Heading" w:semiHidden="1" w:unhideWhenUsed="1"/>
+    <w:lsdException w:name="Body Text 2" w:semiHidden="1" w:unhideWhenUsed="1"/>
+    <w:lsdException w:name="Body Text 3" w:semiHidden="1" w:unhideWhenUsed="1"/>
+    <w:lsdException w:name="Body Text Indent 2" w:semiHidden="1" w:unhideWhenUsed="1"/>
+    <w:lsdException w:name="Body Text Indent 3" w:semiHidden="1" w:unhideWhenUsed="1"/>
+    <w:lsdException w:name="Block Text" w:semiHidden="1" w:unhideWhenUsed="1"/>
+    <w:lsdException w:name="Hyperlink" w:semiHidden="1" w:unhideWhenUsed="1"/>
+    <w:lsdException w:name="FollowedHyperlink" w:semiHidden="1" w:unhideWhenUsed="1"/>
     <w:lsdException w:name="Strong" w:qFormat="1"/>
     <w:lsdException w:name="Emphasis" w:qFormat="1"/>
-    <w:lsdException w:name="Plain Text" w:uiPriority="99"/>
-    <w:lsdException w:name="HTML Preformatted" w:uiPriority="99"/>
+    <w:lsdException w:name="Document Map" w:semiHidden="1" w:unhideWhenUsed="1"/>
+    <w:lsdException w:name="Plain Text" w:semiHidden="1" w:uiPriority="99" w:unhideWhenUsed="1"/>
+    <w:lsdException w:name="E-mail Signature" w:semiHidden="1" w:unhideWhenUsed="1"/>
+    <w:lsdException w:name="HTML Top of Form" w:semiHidden="1" w:unhideWhenUsed="1"/>
+    <w:lsdException w:name="HTML Bottom of Form" w:semiHidden="1" w:unhideWhenUsed="1"/>
+    <w:lsdException w:name="Normal (Web)" w:semiHidden="1" w:unhideWhenUsed="1"/>
+    <w:lsdException w:name="HTML Acronym" w:semiHidden="1" w:unhideWhenUsed="1"/>
+    <w:lsdException w:name="HTML Address" w:semiHidden="1" w:unhideWhenUsed="1"/>
+    <w:lsdException w:name="HTML Cite" w:semiHidden="1" w:unhideWhenUsed="1"/>
+    <w:lsdException w:name="HTML Code" w:semiHidden="1" w:unhideWhenUsed="1"/>
+    <w:lsdException w:name="HTML Definition" w:semiHidden="1" w:unhideWhenUsed="1"/>
+    <w:lsdException w:name="HTML Keyboard" w:semiHidden="1" w:unhideWhenUsed="1"/>
+    <w:lsdException w:name="HTML Preformatted" w:semiHidden="1" w:uiPriority="99" w:unhideWhenUsed="1"/>
+    <w:lsdException w:name="HTML Sample" w:semiHidden="1" w:unhideWhenUsed="1"/>
+    <w:lsdException w:name="HTML Typewriter" w:semiHidden="1" w:unhideWhenUsed="1"/>
+    <w:lsdException w:name="HTML Variable" w:semiHidden="1" w:unhideWhenUsed="1"/>
+    <w:lsdException w:name="Normal Table" w:semiHidden="1" w:unhideWhenUsed="1"/>
+    <w:lsdException w:name="annotation subject" w:semiHidden="1" w:unhideWhenUsed="1"/>
+    <w:lsdException w:name="No List" w:semiHidden="1" w:unhideWhenUsed="1"/>
+    <w:lsdException w:name="Outline List 1" w:semiHidden="1" w:unhideWhenUsed="1"/>
+    <w:lsdException w:name="Outline List 2" w:semiHidden="1" w:unhideWhenUsed="1"/>
+    <w:lsdException w:name="Outline List 3" w:semiHidden="1" w:unhideWhenUsed="1"/>
+    <w:lsdException w:name="Table Simple 1" w:semiHidden="1" w:unhideWhenUsed="1"/>
+    <w:lsdException w:name="Table Simple 2" w:semiHidden="1" w:unhideWhenUsed="1"/>
+    <w:lsdException w:name="Table Simple 3" w:semiHidden="1" w:unhideWhenUsed="1"/>
+    <w:lsdException w:name="Table Classic 1" w:semiHidden="1" w:unhideWhenUsed="1"/>
+    <w:lsdException w:name="Table Classic 2" w:semiHidden="1" w:unhideWhenUsed="1"/>
+    <w:lsdException w:name="Table Classic 3" w:semiHidden="1" w:unhideWhenUsed="1"/>
+    <w:lsdException w:name="Table Classic 4" w:semiHidden="1" w:unhideWhenUsed="1"/>
+    <w:lsdException w:name="Table Colorful 1" w:semiHidden="1" w:unhideWhenUsed="1"/>
+    <w:lsdException w:name="Table Colorful 2" w:semiHidden="1" w:unhideWhenUsed="1"/>
+    <w:lsdException w:name="Table Colorful 3" w:semiHidden="1" w:unhideWhenUsed="1"/>
+    <w:lsdException w:name="Table Columns 1" w:semiHidden="1" w:unhideWhenUsed="1"/>
+    <w:lsdException w:name="Table Columns 2" w:semiHidden="1" w:unhideWhenUsed="1"/>
+    <w:lsdException w:name="Table Columns 3" w:semiHidden="1" w:unhideWhenUsed="1"/>
+    <w:lsdException w:name="Table Columns 4" w:semiHidden="1" w:unhideWhenUsed="1"/>
+    <w:lsdException w:name="Table Columns 5" w:semiHidden="1" w:unhideWhenUsed="1"/>
+    <w:lsdException w:name="Table Grid 1" w:semiHidden="1" w:unhideWhenUsed="1"/>
+    <w:lsdException w:name="Table Grid 2" w:semiHidden="1" w:unhideWhenUsed="1"/>
+    <w:lsdException w:name="Table Grid 3" w:semiHidden="1" w:unhideWhenUsed="1"/>
+    <w:lsdException w:name="Table Grid 4" w:semiHidden="1" w:unhideWhenUsed="1"/>
+    <w:lsdException w:name="Table Grid 5" w:semiHidden="1" w:unhideWhenUsed="1"/>
+    <w:lsdException w:name="Table Grid 6" w:semiHidden="1" w:unhideWhenUsed="1"/>
+    <w:lsdException w:name="Table Grid 7" w:semiHidden="1" w:unhideWhenUsed="1"/>
+    <w:lsdException w:name="Table Grid 8" w:semiHidden="1" w:unhideWhenUsed="1"/>
+    <w:lsdException w:name="Table List 1" w:semiHidden="1" w:unhideWhenUsed="1"/>
+    <w:lsdException w:name="Table List 2" w:semiHidden="1" w:unhideWhenUsed="1"/>
+    <w:lsdException w:name="Table List 3" w:semiHidden="1" w:unhideWhenUsed="1"/>
+    <w:lsdException w:name="Table List 4" w:semiHidden="1" w:unhideWhenUsed="1"/>
+    <w:lsdException w:name="Table List 5" w:semiHidden="1" w:unhideWhenUsed="1"/>
+    <w:lsdException w:name="Table List 6" w:semiHidden="1" w:unhideWhenUsed="1"/>
+    <w:lsdException w:name="Table List 7" w:semiHidden="1" w:unhideWhenUsed="1"/>
+    <w:lsdException w:name="Table List 8" w:semiHidden="1" w:unhideWhenUsed="1"/>
+    <w:lsdException w:name="Table 3D effects 1" w:semiHidden="1" w:unhideWhenUsed="1"/>
+    <w:lsdException w:name="Table 3D effects 2" w:semiHidden="1" w:unhideWhenUsed="1"/>
+    <w:lsdException w:name="Table 3D effects 3" w:semiHidden="1" w:unhideWhenUsed="1"/>
+    <w:lsdException w:name="Table Contemporary" w:semiHidden="1" w:unhideWhenUsed="1"/>
+    <w:lsdException w:name="Table Elegant" w:semiHidden="1" w:unhideWhenUsed="1"/>
+    <w:lsdException w:name="Table Professional" w:semiHidden="1" w:unhideWhenUsed="1"/>
+    <w:lsdException w:name="Table Subtle 1" w:semiHidden="1" w:unhideWhenUsed="1"/>
+    <w:lsdException w:name="Table Subtle 2" w:semiHidden="1" w:unhideWhenUsed="1"/>
+    <w:lsdException w:name="Table Web 1" w:semiHidden="1" w:unhideWhenUsed="1"/>
     <w:lsdException w:name="Placeholder Text" w:semiHidden="1" w:uiPriority="99"/>
     <w:lsdException w:name="No Spacing" w:uiPriority="1" w:qFormat="1"/>
     <w:lsdException w:name="Light Shading" w:uiPriority="60"/>
@@ -3249,475 +3379,115 @@
     <w:lsdException w:name="Book Title" w:uiPriority="33" w:qFormat="1"/>
     <w:lsdException w:name="Bibliography" w:semiHidden="1" w:uiPriority="37" w:unhideWhenUsed="1"/>
     <w:lsdException w:name="TOC Heading" w:semiHidden="1" w:uiPriority="39" w:unhideWhenUsed="1" w:qFormat="1"/>
-  </w:latentStyles>
-  <w:style w:type="paragraph" w:default="1" w:styleId="Normal">
-    <w:name w:val="Normal"/>
-    <w:qFormat/>
-    <w:rsid w:val="005B2384"/>
-    <w:rPr>
-      <w:sz w:val="24"/>
-      <w:szCs w:val="24"/>
-    </w:rPr>
-  </w:style>
-  <w:style w:type="paragraph" w:styleId="Heading1">
-    <w:name w:val="heading 1"/>
-    <w:basedOn w:val="Normal"/>
-    <w:next w:val="Normal"/>
-    <w:qFormat/>
-    <w:rsid w:val="005B2384"/>
-    <w:pPr>
-      <w:keepNext/>
-      <w:outlineLvl w:val="0"/>
-    </w:pPr>
-    <w:rPr>
-      <w:b/>
-      <w:bCs/>
-      <w:sz w:val="20"/>
-      <w:szCs w:val="20"/>
-      <w:u w:val="single"/>
-    </w:rPr>
-  </w:style>
-  <w:style w:type="paragraph" w:styleId="Heading2">
-    <w:name w:val="heading 2"/>
-    <w:basedOn w:val="Normal"/>
-    <w:next w:val="Normal"/>
-    <w:qFormat/>
-    <w:rsid w:val="005B2384"/>
-    <w:pPr>
-      <w:keepNext/>
-      <w:outlineLvl w:val="1"/>
-    </w:pPr>
-    <w:rPr>
-      <w:b/>
-      <w:bCs/>
-      <w:sz w:val="20"/>
-      <w:szCs w:val="20"/>
-    </w:rPr>
-  </w:style>
-  <w:style w:type="paragraph" w:styleId="Heading3">
-    <w:name w:val="heading 3"/>
-    <w:basedOn w:val="Normal"/>
-    <w:next w:val="Normal"/>
-    <w:qFormat/>
-    <w:rsid w:val="005B2384"/>
-    <w:pPr>
-      <w:keepNext/>
-      <w:outlineLvl w:val="2"/>
-    </w:pPr>
-    <w:rPr>
-      <w:b/>
-      <w:bCs/>
-      <w:i/>
-      <w:iCs/>
-      <w:sz w:val="20"/>
-      <w:szCs w:val="20"/>
-    </w:rPr>
-  </w:style>
-  <w:style w:type="paragraph" w:styleId="Heading5">
-    <w:name w:val="heading 5"/>
-    <w:basedOn w:val="Normal"/>
-    <w:next w:val="Normal"/>
-    <w:qFormat/>
-    <w:rsid w:val="009C7106"/>
-    <w:pPr>
-      <w:spacing w:before="240" w:after="60"/>
-      <w:outlineLvl w:val="4"/>
-    </w:pPr>
-    <w:rPr>
-      <w:b/>
-      <w:bCs/>
-      <w:i/>
-      <w:iCs/>
-      <w:sz w:val="26"/>
-      <w:szCs w:val="26"/>
-    </w:rPr>
-  </w:style>
-  <w:style w:type="character" w:default="1" w:styleId="DefaultParagraphFont">
-    <w:name w:val="Default Paragraph Font"/>
-    <w:uiPriority w:val="1"/>
-    <w:semiHidden/>
-    <w:unhideWhenUsed/>
-  </w:style>
-  <w:style w:type="table" w:default="1" w:styleId="TableNormal">
-    <w:name w:val="Normal Table"/>
-    <w:uiPriority w:val="99"/>
-    <w:semiHidden/>
-    <w:unhideWhenUsed/>
-    <w:qFormat/>
-    <w:tblPr>
-      <w:tblInd w:w="0" w:type="dxa"/>
-      <w:tblCellMar>
-        <w:top w:w="0" w:type="dxa"/>
-        <w:left w:w="108" w:type="dxa"/>
-        <w:bottom w:w="0" w:type="dxa"/>
-        <w:right w:w="108" w:type="dxa"/>
-      </w:tblCellMar>
-    </w:tblPr>
-  </w:style>
-  <w:style w:type="numbering" w:default="1" w:styleId="NoList">
-    <w:name w:val="No List"/>
-    <w:uiPriority w:val="99"/>
-    <w:semiHidden/>
-    <w:unhideWhenUsed/>
-  </w:style>
-  <w:style w:type="paragraph" w:styleId="EnvelopeReturn">
-    <w:name w:val="envelope return"/>
-    <w:basedOn w:val="Normal"/>
-    <w:rsid w:val="005B2384"/>
-    <w:rPr>
-      <w:rFonts w:ascii="Arial" w:hAnsi="Arial" w:cs="Arial"/>
-      <w:sz w:val="20"/>
-      <w:szCs w:val="20"/>
-    </w:rPr>
-  </w:style>
-  <w:style w:type="paragraph" w:styleId="EnvelopeAddress">
-    <w:name w:val="envelope address"/>
-    <w:basedOn w:val="Normal"/>
-    <w:rsid w:val="005B2384"/>
-    <w:pPr>
-      <w:framePr w:w="7920" w:h="1980" w:hRule="exact" w:hSpace="180" w:wrap="auto" w:hAnchor="page" w:xAlign="center" w:yAlign="bottom"/>
-      <w:ind w:left="2880"/>
-    </w:pPr>
-    <w:rPr>
-      <w:rFonts w:ascii="Arial" w:hAnsi="Arial" w:cs="Arial"/>
-    </w:rPr>
-  </w:style>
-  <w:style w:type="paragraph" w:styleId="BodyText">
-    <w:name w:val="Body Text"/>
-    <w:basedOn w:val="Normal"/>
-    <w:rsid w:val="005B2384"/>
-    <w:rPr>
-      <w:sz w:val="20"/>
-      <w:szCs w:val="20"/>
-    </w:rPr>
-  </w:style>
-  <w:style w:type="paragraph" w:styleId="BodyTextIndent2">
-    <w:name w:val="Body Text Indent 2"/>
-    <w:basedOn w:val="Normal"/>
-    <w:rsid w:val="005B2384"/>
-    <w:pPr>
-      <w:numPr>
-        <w:numId w:val="1"/>
-      </w:numPr>
-    </w:pPr>
-    <w:rPr>
-      <w:rFonts w:ascii="Arial" w:hAnsi="Arial" w:cs="Arial"/>
-      <w:sz w:val="22"/>
-      <w:szCs w:val="22"/>
-    </w:rPr>
-  </w:style>
-  <w:style w:type="paragraph" w:styleId="BodyTextIndent3">
-    <w:name w:val="Body Text Indent 3"/>
-    <w:basedOn w:val="Normal"/>
-    <w:rsid w:val="005B2384"/>
-    <w:pPr>
-      <w:ind w:left="2160" w:firstLine="720"/>
-    </w:pPr>
-    <w:rPr>
-      <w:rFonts w:ascii="Arial" w:hAnsi="Arial" w:cs="Arial"/>
-    </w:rPr>
-  </w:style>
-  <w:style w:type="character" w:styleId="Hyperlink">
-    <w:name w:val="Hyperlink"/>
-    <w:basedOn w:val="DefaultParagraphFont"/>
-    <w:rsid w:val="005B2384"/>
-    <w:rPr>
-      <w:color w:val="0000FF"/>
-      <w:u w:val="single"/>
-    </w:rPr>
-  </w:style>
-  <w:style w:type="paragraph" w:styleId="Header">
-    <w:name w:val="header"/>
-    <w:basedOn w:val="Normal"/>
-    <w:rsid w:val="005B2384"/>
-    <w:pPr>
-      <w:tabs>
-        <w:tab w:val="center" w:pos="4320"/>
-        <w:tab w:val="right" w:pos="8640"/>
-      </w:tabs>
-    </w:pPr>
-  </w:style>
-  <w:style w:type="paragraph" w:styleId="Footer">
-    <w:name w:val="footer"/>
-    <w:basedOn w:val="Normal"/>
-    <w:rsid w:val="005B2384"/>
-    <w:pPr>
-      <w:tabs>
-        <w:tab w:val="center" w:pos="4320"/>
-        <w:tab w:val="right" w:pos="8640"/>
-      </w:tabs>
-    </w:pPr>
-  </w:style>
-  <w:style w:type="character" w:styleId="FollowedHyperlink">
-    <w:name w:val="FollowedHyperlink"/>
-    <w:basedOn w:val="DefaultParagraphFont"/>
-    <w:rsid w:val="00CB38BC"/>
-    <w:rPr>
-      <w:color w:val="800080"/>
-      <w:u w:val="single"/>
-    </w:rPr>
-  </w:style>
-  <w:style w:type="paragraph" w:styleId="BalloonText">
-    <w:name w:val="Balloon Text"/>
-    <w:basedOn w:val="Normal"/>
-    <w:semiHidden/>
-    <w:rsid w:val="00B92967"/>
-    <w:rPr>
-      <w:rFonts w:ascii="Tahoma" w:hAnsi="Tahoma" w:cs="Tahoma"/>
-      <w:sz w:val="16"/>
-      <w:szCs w:val="16"/>
-    </w:rPr>
-  </w:style>
-  <w:style w:type="paragraph" w:styleId="PlainText">
-    <w:name w:val="Plain Text"/>
-    <w:basedOn w:val="Normal"/>
-    <w:link w:val="PlainTextChar"/>
-    <w:uiPriority w:val="99"/>
-    <w:rsid w:val="001218FE"/>
-    <w:rPr>
-      <w:rFonts w:ascii="Courier New" w:hAnsi="Courier New"/>
-      <w:sz w:val="20"/>
-      <w:szCs w:val="20"/>
-    </w:rPr>
-  </w:style>
-  <w:style w:type="paragraph" w:styleId="NormalWeb">
-    <w:name w:val="Normal (Web)"/>
-    <w:basedOn w:val="Normal"/>
-    <w:rsid w:val="00DB573F"/>
-    <w:pPr>
-      <w:spacing w:before="100" w:beforeAutospacing="1" w:after="100" w:afterAutospacing="1"/>
-    </w:pPr>
-    <w:rPr>
-      <w:rFonts w:eastAsia="MS Mincho"/>
-      <w:lang w:eastAsia="zh-TW"/>
-    </w:rPr>
-  </w:style>
-  <w:style w:type="character" w:styleId="Emphasis">
-    <w:name w:val="Emphasis"/>
-    <w:basedOn w:val="DefaultParagraphFont"/>
-    <w:qFormat/>
-    <w:rsid w:val="00993FED"/>
-    <w:rPr>
-      <w:i/>
-      <w:iCs/>
-    </w:rPr>
-  </w:style>
-  <w:style w:type="paragraph" w:styleId="HTMLPreformatted">
-    <w:name w:val="HTML Preformatted"/>
-    <w:basedOn w:val="Normal"/>
-    <w:link w:val="HTMLPreformattedChar"/>
-    <w:uiPriority w:val="99"/>
-    <w:unhideWhenUsed/>
-    <w:rsid w:val="006C1049"/>
-    <w:pPr>
-      <w:tabs>
-        <w:tab w:val="left" w:pos="916"/>
-        <w:tab w:val="left" w:pos="1832"/>
-        <w:tab w:val="left" w:pos="2748"/>
-        <w:tab w:val="left" w:pos="3664"/>
-        <w:tab w:val="left" w:pos="4580"/>
-        <w:tab w:val="left" w:pos="5496"/>
-        <w:tab w:val="left" w:pos="6412"/>
-        <w:tab w:val="left" w:pos="7328"/>
-        <w:tab w:val="left" w:pos="8244"/>
-        <w:tab w:val="left" w:pos="9160"/>
-        <w:tab w:val="left" w:pos="10076"/>
-        <w:tab w:val="left" w:pos="10992"/>
-        <w:tab w:val="left" w:pos="11908"/>
-        <w:tab w:val="left" w:pos="12824"/>
-        <w:tab w:val="left" w:pos="13740"/>
-        <w:tab w:val="left" w:pos="14656"/>
-      </w:tabs>
-    </w:pPr>
-    <w:rPr>
-      <w:rFonts w:ascii="Courier New" w:hAnsi="Courier New" w:cs="Courier New"/>
-      <w:sz w:val="20"/>
-      <w:szCs w:val="20"/>
-    </w:rPr>
-  </w:style>
-  <w:style w:type="character" w:customStyle="1" w:styleId="HTMLPreformattedChar">
-    <w:name w:val="HTML Preformatted Char"/>
-    <w:basedOn w:val="DefaultParagraphFont"/>
-    <w:link w:val="HTMLPreformatted"/>
-    <w:uiPriority w:val="99"/>
-    <w:rsid w:val="006C1049"/>
-    <w:rPr>
-      <w:rFonts w:ascii="Courier New" w:hAnsi="Courier New" w:cs="Courier New"/>
-    </w:rPr>
-  </w:style>
-  <w:style w:type="character" w:customStyle="1" w:styleId="PlainTextChar">
-    <w:name w:val="Plain Text Char"/>
-    <w:basedOn w:val="DefaultParagraphFont"/>
-    <w:link w:val="PlainText"/>
-    <w:uiPriority w:val="99"/>
-    <w:rsid w:val="0040344D"/>
-    <w:rPr>
-      <w:rFonts w:ascii="Courier New" w:hAnsi="Courier New"/>
-    </w:rPr>
-  </w:style>
-  <w:style w:type="paragraph" w:styleId="ListParagraph">
-    <w:name w:val="List Paragraph"/>
-    <w:basedOn w:val="Normal"/>
-    <w:uiPriority w:val="34"/>
-    <w:qFormat/>
-    <w:rsid w:val="00D61614"/>
-    <w:pPr>
-      <w:ind w:left="720"/>
-    </w:pPr>
-    <w:rPr>
-      <w:rFonts w:ascii="Calibri" w:eastAsia="Calibri" w:hAnsi="Calibri"/>
-      <w:sz w:val="22"/>
-      <w:szCs w:val="22"/>
-    </w:rPr>
-  </w:style>
-  <w:style w:type="character" w:customStyle="1" w:styleId="ilad1">
-    <w:name w:val="il_ad1"/>
-    <w:basedOn w:val="DefaultParagraphFont"/>
-    <w:rsid w:val="008A41D2"/>
-  </w:style>
-</w:styles>
-</file>
-
-<file path=word/stylesWithEffects.xml><?xml version="1.0" encoding="utf-8"?>
-<w:styles xmlns:wpc="http://schemas.microsoft.com/office/word/2010/wordprocessingCanvas" xmlns:mc="http://schemas.openxmlformats.org/markup-compatibility/2006" xmlns:o="urn:schemas-microsoft-com:office:office" xmlns:r="http://schemas.openxmlformats.org/officeDocument/2006/relationships" xmlns:m="http://schemas.openxmlformats.org/officeDocument/2006/math" xmlns:v="urn:schemas-microsoft-com:vml" xmlns:wp14="http://schemas.microsoft.com/office/word/2010/wordprocessingDrawing" xmlns:wp="http://schemas.openxmlformats.org/drawingml/2006/wordprocessingDrawing" xmlns:w10="urn:schemas-microsoft-com:office:word" xmlns:w="http://schemas.openxmlformats.org/wordprocessingml/2006/main" xmlns:w14="http://schemas.microsoft.com/office/word/2010/wordml" xmlns:wpg="http://schemas.microsoft.com/office/word/2010/wordprocessingGroup" xmlns:wpi="http://schemas.microsoft.com/office/word/2010/wordprocessingInk" xmlns:wne="http://schemas.microsoft.com/office/word/2006/wordml" xmlns:wps="http://schemas.microsoft.com/office/word/2010/wordprocessingShape" mc:Ignorable="w14 wp14">
-  <w:docDefaults>
-    <w:rPrDefault>
-      <w:rPr>
-        <w:rFonts w:ascii="Times New Roman" w:eastAsia="Times New Roman" w:hAnsi="Times New Roman" w:cs="Times New Roman"/>
-        <w:lang w:val="en-US" w:eastAsia="en-US" w:bidi="ar-SA"/>
-      </w:rPr>
-    </w:rPrDefault>
-    <w:pPrDefault/>
-  </w:docDefaults>
-  <w:latentStyles w:defLockedState="0" w:defUIPriority="0" w:defSemiHidden="0" w:defUnhideWhenUsed="0" w:defQFormat="0" w:count="267">
-    <w:lsdException w:name="Normal" w:qFormat="1"/>
-    <w:lsdException w:name="heading 1" w:qFormat="1"/>
-    <w:lsdException w:name="heading 2" w:qFormat="1"/>
-    <w:lsdException w:name="heading 3" w:qFormat="1"/>
-    <w:lsdException w:name="heading 4" w:semiHidden="1" w:unhideWhenUsed="1" w:qFormat="1"/>
-    <w:lsdException w:name="heading 5" w:qFormat="1"/>
-    <w:lsdException w:name="heading 6" w:semiHidden="1" w:unhideWhenUsed="1" w:qFormat="1"/>
-    <w:lsdException w:name="heading 7" w:semiHidden="1" w:unhideWhenUsed="1" w:qFormat="1"/>
-    <w:lsdException w:name="heading 8" w:semiHidden="1" w:unhideWhenUsed="1" w:qFormat="1"/>
-    <w:lsdException w:name="heading 9" w:semiHidden="1" w:unhideWhenUsed="1" w:qFormat="1"/>
-    <w:lsdException w:name="caption" w:semiHidden="1" w:unhideWhenUsed="1" w:qFormat="1"/>
-    <w:lsdException w:name="Title" w:qFormat="1"/>
-    <w:lsdException w:name="Subtitle" w:qFormat="1"/>
-    <w:lsdException w:name="Strong" w:qFormat="1"/>
-    <w:lsdException w:name="Emphasis" w:qFormat="1"/>
-    <w:lsdException w:name="Plain Text" w:uiPriority="99"/>
-    <w:lsdException w:name="HTML Preformatted" w:uiPriority="99"/>
-    <w:lsdException w:name="Placeholder Text" w:semiHidden="1" w:uiPriority="99"/>
-    <w:lsdException w:name="No Spacing" w:uiPriority="1" w:qFormat="1"/>
-    <w:lsdException w:name="Light Shading" w:uiPriority="60"/>
-    <w:lsdException w:name="Light List" w:uiPriority="61"/>
-    <w:lsdException w:name="Light Grid" w:uiPriority="62"/>
-    <w:lsdException w:name="Medium Shading 1" w:uiPriority="63"/>
-    <w:lsdException w:name="Medium Shading 2" w:uiPriority="64"/>
-    <w:lsdException w:name="Medium List 1" w:uiPriority="65"/>
-    <w:lsdException w:name="Medium List 2" w:uiPriority="66"/>
-    <w:lsdException w:name="Medium Grid 1" w:uiPriority="67"/>
-    <w:lsdException w:name="Medium Grid 2" w:uiPriority="68"/>
-    <w:lsdException w:name="Medium Grid 3" w:uiPriority="69"/>
-    <w:lsdException w:name="Dark List" w:uiPriority="70"/>
-    <w:lsdException w:name="Colorful Shading" w:uiPriority="71"/>
-    <w:lsdException w:name="Colorful List" w:uiPriority="72"/>
-    <w:lsdException w:name="Colorful Grid" w:uiPriority="73"/>
-    <w:lsdException w:name="Light Shading Accent 1" w:uiPriority="60"/>
-    <w:lsdException w:name="Light List Accent 1" w:uiPriority="61"/>
-    <w:lsdException w:name="Light Grid Accent 1" w:uiPriority="62"/>
-    <w:lsdException w:name="Medium Shading 1 Accent 1" w:uiPriority="63"/>
-    <w:lsdException w:name="Medium Shading 2 Accent 1" w:uiPriority="64"/>
-    <w:lsdException w:name="Medium List 1 Accent 1" w:uiPriority="65"/>
-    <w:lsdException w:name="Revision" w:semiHidden="1" w:uiPriority="99"/>
-    <w:lsdException w:name="List Paragraph" w:uiPriority="34" w:qFormat="1"/>
-    <w:lsdException w:name="Quote" w:uiPriority="29" w:qFormat="1"/>
-    <w:lsdException w:name="Intense Quote" w:uiPriority="30" w:qFormat="1"/>
-    <w:lsdException w:name="Medium List 2 Accent 1" w:uiPriority="66"/>
-    <w:lsdException w:name="Medium Grid 1 Accent 1" w:uiPriority="67"/>
-    <w:lsdException w:name="Medium Grid 2 Accent 1" w:uiPriority="68"/>
-    <w:lsdException w:name="Medium Grid 3 Accent 1" w:uiPriority="69"/>
-    <w:lsdException w:name="Dark List Accent 1" w:uiPriority="70"/>
-    <w:lsdException w:name="Colorful Shading Accent 1" w:uiPriority="71"/>
-    <w:lsdException w:name="Colorful List Accent 1" w:uiPriority="72"/>
-    <w:lsdException w:name="Colorful Grid Accent 1" w:uiPriority="73"/>
-    <w:lsdException w:name="Light Shading Accent 2" w:uiPriority="60"/>
-    <w:lsdException w:name="Light List Accent 2" w:uiPriority="61"/>
-    <w:lsdException w:name="Light Grid Accent 2" w:uiPriority="62"/>
-    <w:lsdException w:name="Medium Shading 1 Accent 2" w:uiPriority="63"/>
-    <w:lsdException w:name="Medium Shading 2 Accent 2" w:uiPriority="64"/>
-    <w:lsdException w:name="Medium List 1 Accent 2" w:uiPriority="65"/>
-    <w:lsdException w:name="Medium List 2 Accent 2" w:uiPriority="66"/>
-    <w:lsdException w:name="Medium Grid 1 Accent 2" w:uiPriority="67"/>
-    <w:lsdException w:name="Medium Grid 2 Accent 2" w:uiPriority="68"/>
-    <w:lsdException w:name="Medium Grid 3 Accent 2" w:uiPriority="69"/>
-    <w:lsdException w:name="Dark List Accent 2" w:uiPriority="70"/>
-    <w:lsdException w:name="Colorful Shading Accent 2" w:uiPriority="71"/>
-    <w:lsdException w:name="Colorful List Accent 2" w:uiPriority="72"/>
-    <w:lsdException w:name="Colorful Grid Accent 2" w:uiPriority="73"/>
-    <w:lsdException w:name="Light Shading Accent 3" w:uiPriority="60"/>
-    <w:lsdException w:name="Light List Accent 3" w:uiPriority="61"/>
-    <w:lsdException w:name="Light Grid Accent 3" w:uiPriority="62"/>
-    <w:lsdException w:name="Medium Shading 1 Accent 3" w:uiPriority="63"/>
-    <w:lsdException w:name="Medium Shading 2 Accent 3" w:uiPriority="64"/>
-    <w:lsdException w:name="Medium List 1 Accent 3" w:uiPriority="65"/>
-    <w:lsdException w:name="Medium List 2 Accent 3" w:uiPriority="66"/>
-    <w:lsdException w:name="Medium Grid 1 Accent 3" w:uiPriority="67"/>
-    <w:lsdException w:name="Medium Grid 2 Accent 3" w:uiPriority="68"/>
-    <w:lsdException w:name="Medium Grid 3 Accent 3" w:uiPriority="69"/>
-    <w:lsdException w:name="Dark List Accent 3" w:uiPriority="70"/>
-    <w:lsdException w:name="Colorful Shading Accent 3" w:uiPriority="71"/>
-    <w:lsdException w:name="Colorful List Accent 3" w:uiPriority="72"/>
-    <w:lsdException w:name="Colorful Grid Accent 3" w:uiPriority="73"/>
-    <w:lsdException w:name="Light Shading Accent 4" w:uiPriority="60"/>
-    <w:lsdException w:name="Light List Accent 4" w:uiPriority="61"/>
-    <w:lsdException w:name="Light Grid Accent 4" w:uiPriority="62"/>
-    <w:lsdException w:name="Medium Shading 1 Accent 4" w:uiPriority="63"/>
-    <w:lsdException w:name="Medium Shading 2 Accent 4" w:uiPriority="64"/>
-    <w:lsdException w:name="Medium List 1 Accent 4" w:uiPriority="65"/>
-    <w:lsdException w:name="Medium List 2 Accent 4" w:uiPriority="66"/>
-    <w:lsdException w:name="Medium Grid 1 Accent 4" w:uiPriority="67"/>
-    <w:lsdException w:name="Medium Grid 2 Accent 4" w:uiPriority="68"/>
-    <w:lsdException w:name="Medium Grid 3 Accent 4" w:uiPriority="69"/>
-    <w:lsdException w:name="Dark List Accent 4" w:uiPriority="70"/>
-    <w:lsdException w:name="Colorful Shading Accent 4" w:uiPriority="71"/>
-    <w:lsdException w:name="Colorful List Accent 4" w:uiPriority="72"/>
-    <w:lsdException w:name="Colorful Grid Accent 4" w:uiPriority="73"/>
-    <w:lsdException w:name="Light Shading Accent 5" w:uiPriority="60"/>
-    <w:lsdException w:name="Light List Accent 5" w:uiPriority="61"/>
-    <w:lsdException w:name="Light Grid Accent 5" w:uiPriority="62"/>
-    <w:lsdException w:name="Medium Shading 1 Accent 5" w:uiPriority="63"/>
-    <w:lsdException w:name="Medium Shading 2 Accent 5" w:uiPriority="64"/>
-    <w:lsdException w:name="Medium List 1 Accent 5" w:uiPriority="65"/>
-    <w:lsdException w:name="Medium List 2 Accent 5" w:uiPriority="66"/>
-    <w:lsdException w:name="Medium Grid 1 Accent 5" w:uiPriority="67"/>
-    <w:lsdException w:name="Medium Grid 2 Accent 5" w:uiPriority="68"/>
-    <w:lsdException w:name="Medium Grid 3 Accent 5" w:uiPriority="69"/>
-    <w:lsdException w:name="Dark List Accent 5" w:uiPriority="70"/>
-    <w:lsdException w:name="Colorful Shading Accent 5" w:uiPriority="71"/>
-    <w:lsdException w:name="Colorful List Accent 5" w:uiPriority="72"/>
-    <w:lsdException w:name="Colorful Grid Accent 5" w:uiPriority="73"/>
-    <w:lsdException w:name="Light Shading Accent 6" w:uiPriority="60"/>
-    <w:lsdException w:name="Light List Accent 6" w:uiPriority="61"/>
-    <w:lsdException w:name="Light Grid Accent 6" w:uiPriority="62"/>
-    <w:lsdException w:name="Medium Shading 1 Accent 6" w:uiPriority="63"/>
-    <w:lsdException w:name="Medium Shading 2 Accent 6" w:uiPriority="64"/>
-    <w:lsdException w:name="Medium List 1 Accent 6" w:uiPriority="65"/>
-    <w:lsdException w:name="Medium List 2 Accent 6" w:uiPriority="66"/>
-    <w:lsdException w:name="Medium Grid 1 Accent 6" w:uiPriority="67"/>
-    <w:lsdException w:name="Medium Grid 2 Accent 6" w:uiPriority="68"/>
-    <w:lsdException w:name="Medium Grid 3 Accent 6" w:uiPriority="69"/>
-    <w:lsdException w:name="Dark List Accent 6" w:uiPriority="70"/>
-    <w:lsdException w:name="Colorful Shading Accent 6" w:uiPriority="71"/>
-    <w:lsdException w:name="Colorful List Accent 6" w:uiPriority="72"/>
-    <w:lsdException w:name="Colorful Grid Accent 6" w:uiPriority="73"/>
-    <w:lsdException w:name="Subtle Emphasis" w:uiPriority="19" w:qFormat="1"/>
-    <w:lsdException w:name="Intense Emphasis" w:uiPriority="21" w:qFormat="1"/>
-    <w:lsdException w:name="Subtle Reference" w:uiPriority="31" w:qFormat="1"/>
-    <w:lsdException w:name="Intense Reference" w:uiPriority="32" w:qFormat="1"/>
-    <w:lsdException w:name="Book Title" w:uiPriority="33" w:qFormat="1"/>
-    <w:lsdException w:name="Bibliography" w:semiHidden="1" w:uiPriority="37" w:unhideWhenUsed="1"/>
-    <w:lsdException w:name="TOC Heading" w:semiHidden="1" w:uiPriority="39" w:unhideWhenUsed="1" w:qFormat="1"/>
+    <w:lsdException w:name="Plain Table 1" w:uiPriority="41"/>
+    <w:lsdException w:name="Plain Table 2" w:uiPriority="42"/>
+    <w:lsdException w:name="Plain Table 3" w:uiPriority="43"/>
+    <w:lsdException w:name="Plain Table 4" w:uiPriority="44"/>
+    <w:lsdException w:name="Plain Table 5" w:uiPriority="45"/>
+    <w:lsdException w:name="Grid Table Light" w:uiPriority="40"/>
+    <w:lsdException w:name="Grid Table 1 Light" w:uiPriority="46"/>
+    <w:lsdException w:name="Grid Table 2" w:uiPriority="47"/>
+    <w:lsdException w:name="Grid Table 3" w:uiPriority="48"/>
+    <w:lsdException w:name="Grid Table 4" w:uiPriority="49"/>
+    <w:lsdException w:name="Grid Table 5 Dark" w:uiPriority="50"/>
+    <w:lsdException w:name="Grid Table 6 Colorful" w:uiPriority="51"/>
+    <w:lsdException w:name="Grid Table 7 Colorful" w:uiPriority="52"/>
+    <w:lsdException w:name="Grid Table 1 Light Accent 1" w:uiPriority="46"/>
+    <w:lsdException w:name="Grid Table 2 Accent 1" w:uiPriority="47"/>
+    <w:lsdException w:name="Grid Table 3 Accent 1" w:uiPriority="48"/>
+    <w:lsdException w:name="Grid Table 4 Accent 1" w:uiPriority="49"/>
+    <w:lsdException w:name="Grid Table 5 Dark Accent 1" w:uiPriority="50"/>
+    <w:lsdException w:name="Grid Table 6 Colorful Accent 1" w:uiPriority="51"/>
+    <w:lsdException w:name="Grid Table 7 Colorful Accent 1" w:uiPriority="52"/>
+    <w:lsdException w:name="Grid Table 1 Light Accent 2" w:uiPriority="46"/>
+    <w:lsdException w:name="Grid Table 2 Accent 2" w:uiPriority="47"/>
+    <w:lsdException w:name="Grid Table 3 Accent 2" w:uiPriority="48"/>
+    <w:lsdException w:name="Grid Table 4 Accent 2" w:uiPriority="49"/>
+    <w:lsdException w:name="Grid Table 5 Dark Accent 2" w:uiPriority="50"/>
+    <w:lsdException w:name="Grid Table 6 Colorful Accent 2" w:uiPriority="51"/>
+    <w:lsdException w:name="Grid Table 7 Colorful Accent 2" w:uiPriority="52"/>
+    <w:lsdException w:name="Grid Table 1 Light Accent 3" w:uiPriority="46"/>
+    <w:lsdException w:name="Grid Table 2 Accent 3" w:uiPriority="47"/>
+    <w:lsdException w:name="Grid Table 3 Accent 3" w:uiPriority="48"/>
+    <w:lsdException w:name="Grid Table 4 Accent 3" w:uiPriority="49"/>
+    <w:lsdException w:name="Grid Table 5 Dark Accent 3" w:uiPriority="50"/>
+    <w:lsdException w:name="Grid Table 6 Colorful Accent 3" w:uiPriority="51"/>
+    <w:lsdException w:name="Grid Table 7 Colorful Accent 3" w:uiPriority="52"/>
+    <w:lsdException w:name="Grid Table 1 Light Accent 4" w:uiPriority="46"/>
+    <w:lsdException w:name="Grid Table 2 Accent 4" w:uiPriority="47"/>
+    <w:lsdException w:name="Grid Table 3 Accent 4" w:uiPriority="48"/>
+    <w:lsdException w:name="Grid Table 4 Accent 4" w:uiPriority="49"/>
+    <w:lsdException w:name="Grid Table 5 Dark Accent 4" w:uiPriority="50"/>
+    <w:lsdException w:name="Grid Table 6 Colorful Accent 4" w:uiPriority="51"/>
+    <w:lsdException w:name="Grid Table 7 Colorful Accent 4" w:uiPriority="52"/>
+    <w:lsdException w:name="Grid Table 1 Light Accent 5" w:uiPriority="46"/>
+    <w:lsdException w:name="Grid Table 2 Accent 5" w:uiPriority="47"/>
+    <w:lsdException w:name="Grid Table 3 Accent 5" w:uiPriority="48"/>
+    <w:lsdException w:name="Grid Table 4 Accent 5" w:uiPriority="49"/>
+    <w:lsdException w:name="Grid Table 5 Dark Accent 5" w:uiPriority="50"/>
+    <w:lsdException w:name="Grid Table 6 Colorful Accent 5" w:uiPriority="51"/>
+    <w:lsdException w:name="Grid Table 7 Colorful Accent 5" w:uiPriority="52"/>
+    <w:lsdException w:name="Grid Table 1 Light Accent 6" w:uiPriority="46"/>
+    <w:lsdException w:name="Grid Table 2 Accent 6" w:uiPriority="47"/>
+    <w:lsdException w:name="Grid Table 3 Accent 6" w:uiPriority="48"/>
+    <w:lsdException w:name="Grid Table 4 Accent 6" w:uiPriority="49"/>
+    <w:lsdException w:name="Grid Table 5 Dark Accent 6" w:uiPriority="50"/>
+    <w:lsdException w:name="Grid Table 6 Colorful Accent 6" w:uiPriority="51"/>
+    <w:lsdException w:name="Grid Table 7 Colorful Accent 6" w:uiPriority="52"/>
+    <w:lsdException w:name="List Table 1 Light" w:uiPriority="46"/>
+    <w:lsdException w:name="List Table 2" w:uiPriority="47"/>
+    <w:lsdException w:name="List Table 3" w:uiPriority="48"/>
+    <w:lsdException w:name="List Table 4" w:uiPriority="49"/>
+    <w:lsdException w:name="List Table 5 Dark" w:uiPriority="50"/>
+    <w:lsdException w:name="List Table 6 Colorful" w:uiPriority="51"/>
+    <w:lsdException w:name="List Table 7 Colorful" w:uiPriority="52"/>
+    <w:lsdException w:name="List Table 1 Light Accent 1" w:uiPriority="46"/>
+    <w:lsdException w:name="List Table 2 Accent 1" w:uiPriority="47"/>
+    <w:lsdException w:name="List Table 3 Accent 1" w:uiPriority="48"/>
+    <w:lsdException w:name="List Table 4 Accent 1" w:uiPriority="49"/>
+    <w:lsdException w:name="List Table 5 Dark Accent 1" w:uiPriority="50"/>
+    <w:lsdException w:name="List Table 6 Colorful Accent 1" w:uiPriority="51"/>
+    <w:lsdException w:name="List Table 7 Colorful Accent 1" w:uiPriority="52"/>
+    <w:lsdException w:name="List Table 1 Light Accent 2" w:uiPriority="46"/>
+    <w:lsdException w:name="List Table 2 Accent 2" w:uiPriority="47"/>
+    <w:lsdException w:name="List Table 3 Accent 2" w:uiPriority="48"/>
+    <w:lsdException w:name="List Table 4 Accent 2" w:uiPriority="49"/>
+    <w:lsdException w:name="List Table 5 Dark Accent 2" w:uiPriority="50"/>
+    <w:lsdException w:name="List Table 6 Colorful Accent 2" w:uiPriority="51"/>
+    <w:lsdException w:name="List Table 7 Colorful Accent 2" w:uiPriority="52"/>
+    <w:lsdException w:name="List Table 1 Light Accent 3" w:uiPriority="46"/>
+    <w:lsdException w:name="List Table 2 Accent 3" w:uiPriority="47"/>
+    <w:lsdException w:name="List Table 3 Accent 3" w:uiPriority="48"/>
+    <w:lsdException w:name="List Table 4 Accent 3" w:uiPriority="49"/>
+    <w:lsdException w:name="List Table 5 Dark Accent 3" w:uiPriority="50"/>
+    <w:lsdException w:name="List Table 6 Colorful Accent 3" w:uiPriority="51"/>
+    <w:lsdException w:name="List Table 7 Colorful Accent 3" w:uiPriority="52"/>
+    <w:lsdException w:name="List Table 1 Light Accent 4" w:uiPriority="46"/>
+    <w:lsdException w:name="List Table 2 Accent 4" w:uiPriority="47"/>
+    <w:lsdException w:name="List Table 3 Accent 4" w:uiPriority="48"/>
+    <w:lsdException w:name="List Table 4 Accent 4" w:uiPriority="49"/>
+    <w:lsdException w:name="List Table 5 Dark Accent 4" w:uiPriority="50"/>
+    <w:lsdException w:name="List Table 6 Colorful Accent 4" w:uiPriority="51"/>
+    <w:lsdException w:name="List Table 7 Colorful Accent 4" w:uiPriority="52"/>
+    <w:lsdException w:name="List Table 1 Light Accent 5" w:uiPriority="46"/>
+    <w:lsdException w:name="List Table 2 Accent 5" w:uiPriority="47"/>
+    <w:lsdException w:name="List Table 3 Accent 5" w:uiPriority="48"/>
+    <w:lsdException w:name="List Table 4 Accent 5" w:uiPriority="49"/>
+    <w:lsdException w:name="List Table 5 Dark Accent 5" w:uiPriority="50"/>
+    <w:lsdException w:name="List Table 6 Colorful Accent 5" w:uiPriority="51"/>
+    <w:lsdException w:name="List Table 7 Colorful Accent 5" w:uiPriority="52"/>
+    <w:lsdException w:name="List Table 1 Light Accent 6" w:uiPriority="46"/>
+    <w:lsdException w:name="List Table 2 Accent 6" w:uiPriority="47"/>
+    <w:lsdException w:name="List Table 3 Accent 6" w:uiPriority="48"/>
+    <w:lsdException w:name="List Table 4 Accent 6" w:uiPriority="49"/>
+    <w:lsdException w:name="List Table 5 Dark Accent 6" w:uiPriority="50"/>
+    <w:lsdException w:name="List Table 6 Colorful Accent 6" w:uiPriority="51"/>
+    <w:lsdException w:name="List Table 7 Colorful Accent 6" w:uiPriority="52"/>
+    <w:lsdException w:name="Mention" w:semiHidden="1" w:uiPriority="99" w:unhideWhenUsed="1"/>
+    <w:lsdException w:name="Smart Hyperlink" w:semiHidden="1" w:uiPriority="99" w:unhideWhenUsed="1"/>
+    <w:lsdException w:name="Hashtag" w:semiHidden="1" w:uiPriority="99" w:unhideWhenUsed="1"/>
+    <w:lsdException w:name="Unresolved Mention" w:semiHidden="1" w:uiPriority="99" w:unhideWhenUsed="1"/>
+    <w:lsdException w:name="Smart Link" w:semiHidden="1" w:uiPriority="99" w:unhideWhenUsed="1"/>
   </w:latentStyles>
   <w:style w:type="paragraph" w:default="1" w:styleId="Normal">
     <w:name w:val="Normal"/>
@@ -4334,7 +4104,7 @@
 </file>
 
 <file path=customXml/itemProps1.xml><?xml version="1.0" encoding="utf-8"?>
-<ds:datastoreItem xmlns:ds="http://schemas.openxmlformats.org/officeDocument/2006/customXml" ds:itemID="{A19C24FF-DAB4-4825-8C81-D4290C1A9EF0}">
+<ds:datastoreItem xmlns:ds="http://schemas.openxmlformats.org/officeDocument/2006/customXml" ds:itemID="{B86ECA36-8EE5-430C-BB53-E6D599247E0C}">
   <ds:schemaRefs>
     <ds:schemaRef ds:uri="http://schemas.openxmlformats.org/officeDocument/2006/bibliography"/>
   </ds:schemaRefs>

</xml_diff>